<commit_message>
New translations [template] affiliate email - invite to seminar .docx (Portuguese)
</commit_message>
<xml_diff>
--- a/public/email/crowdin/translations/pt/[TEMPLATE] Affiliate email - invite to seminar .docx
+++ b/public/email/crowdin/translations/pt/[TEMPLATE] Affiliate email - invite to seminar .docx
@@ -16,7 +16,7 @@
             <w:color w:val="1155cc"/>
             <w:u w:val="single"/>
           </w:rPr>
-          <w:t>English</w:t>
+          <w:t>Inglês</w:t>
         </w:r>
       </w:hyperlink>
       <w:r>
@@ -31,7 +31,7 @@
             <w:color w:val="1155cc"/>
             <w:u w:val="single"/>
           </w:rPr>
-          <w:t>Portuguese</w:t>
+          <w:t>Português</w:t>
         </w:r>
       </w:hyperlink>
       <w:r>
@@ -46,7 +46,7 @@
             <w:color w:val="1155cc"/>
             <w:u w:val="single"/>
           </w:rPr>
-          <w:t>French</w:t>
+          <w:t>Francês</w:t>
         </w:r>
       </w:hyperlink>
       <w:r>
@@ -61,7 +61,7 @@
             <w:color w:val="1155cc"/>
             <w:u w:val="single"/>
           </w:rPr>
-          <w:t>Thai</w:t>
+          <w:t>Tailandês</w:t>
         </w:r>
       </w:hyperlink>
       <w:r>
@@ -76,7 +76,7 @@
             <w:color w:val="1155cc"/>
             <w:u w:val="single"/>
           </w:rPr>
-          <w:t>Vietnamese</w:t>
+          <w:t>Vietnamita</w:t>
         </w:r>
       </w:hyperlink>
       <w:r>
@@ -91,7 +91,7 @@
             <w:color w:val="1155cc"/>
             <w:u w:val="single"/>
           </w:rPr>
-          <w:t>Spanish</w:t>
+          <w:t>Espanhol</w:t>
         </w:r>
       </w:hyperlink>
     </w:p>
@@ -114,7 +114,7 @@
         <w:pStyle w:val="P68B1DB1-Normal2"/>
       </w:pPr>
       <w:r>
-        <w:t>English</w:t>
+        <w:t>Inglês</w:t>
       </w:r>
     </w:p>
     <w:p/>
@@ -175,7 +175,7 @@
               <w:rPr>
                 <w:b w:val="1"/>
               </w:rPr>
-              <w:t>Brief</w:t>
+              <w:t>Breve</w:t>
             </w:r>
             <w:r>
               <w:t>:</w:t>
@@ -200,7 +200,7 @@
               <w:jc w:val="left"/>
             </w:pPr>
             <w:r>
-              <w:t xml:space="preserve">An email to partners in the the target country to invite them for a one-day seminar. It will be sent via customer.io</w:t>
+              <w:t xml:space="preserve">Uma mensagem eletrónica dirigida aos parceiros do país-alvo para os convidar para um seminário de um dia. Será enviado através de customer.io</w:t>
             </w:r>
           </w:p>
           <w:p>
@@ -244,7 +244,7 @@
               <w:rPr>
                 <w:b w:val="1"/>
               </w:rPr>
-              <w:t xml:space="preserve">Target audience</w:t>
+              <w:t>Público-alvo</w:t>
             </w:r>
             <w:r>
               <w:t>:</w:t>
@@ -269,7 +269,7 @@
               <w:jc w:val="left"/>
             </w:pPr>
             <w:r>
-              <w:t xml:space="preserve">Partners in the target country</w:t>
+              <w:t xml:space="preserve">Parceiros no país de destino</w:t>
             </w:r>
           </w:p>
           <w:p>
@@ -300,10 +300,10 @@
         <w:rPr>
           <w:b w:val="1"/>
         </w:rPr>
-        <w:t xml:space="preserve">Subject line</w:t>
-      </w:r>
-      <w:r>
-        <w:t xml:space="preserve">: Meet our team in [CITY] | [DATE] </w:t>
+        <w:t xml:space="preserve">Linha de assunto</w:t>
+      </w:r>
+      <w:r>
+        <w:t xml:space="preserve">: Conheça a nossa equipa em [CITY] | [DATE] </w:t>
       </w:r>
     </w:p>
     <w:p/>
@@ -318,19 +318,19 @@
         <w:pStyle w:val="P68B1DB1-Normal3"/>
       </w:pPr>
       <w:r>
-        <w:t xml:space="preserve">You’re invited to our Deriv Partner Seminar</w:t>
-      </w:r>
-    </w:p>
-    <w:p/>
-    <w:p>
-      <w:r>
-        <w:t xml:space="preserve">Dear [PARTNER NAME], </w:t>
-      </w:r>
-    </w:p>
-    <w:p/>
-    <w:p>
-      <w:r>
-        <w:t xml:space="preserve">We’re excited to let you know that the Deriv Affiliate team will be in [CITY] in [MONTH] to meet with you, our valued partners!</w:t>
+        <w:t xml:space="preserve">Está convidado para o nosso Seminário de Parceiros Deriv</w:t>
+      </w:r>
+    </w:p>
+    <w:p/>
+    <w:p>
+      <w:r>
+        <w:t xml:space="preserve">Caro [NOME DO PARCEIRO], </w:t>
+      </w:r>
+    </w:p>
+    <w:p/>
+    <w:p>
+      <w:r>
+        <w:t xml:space="preserve">Temos o prazer de informar que a equipa de Afiliados Deriv estará em [CITY] em [MONTH] para se encontrar convosco, os nossos valiosos parceiros!</w:t>
       </w:r>
     </w:p>
     <w:p/>
@@ -446,7 +446,7 @@
             <w:r>
               <w:t>[LOCATION]</w:t>
               <w:br w:type="textWrapping"/>
-              <w:t xml:space="preserve">Your country manager will inform you about the exact location by [DATE]</w:t>
+              <w:t xml:space="preserve">O seu gestor nacional informá-lo-á sobre a localização exacta através do endereço [DATE]</w:t>
             </w:r>
           </w:p>
         </w:tc>
@@ -547,13 +547,13 @@
     <w:p/>
     <w:p>
       <w:r>
-        <w:t xml:space="preserve">In this one-day seminar, we’ll be providing technical and marketing support, offering the opportunity to network with other partners over a delicious lunch as well as listening to your feedback about our partnership programmes. This is your chance to get your voice heard, which will help us plan future efforts to support you better. </w:t>
-      </w:r>
-    </w:p>
-    <w:p/>
-    <w:p>
-      <w:r>
-        <w:t xml:space="preserve">Please RSVP by submitting the registration form by </w:t>
+        <w:t xml:space="preserve">Neste seminário de um dia, iremos fornecer apoio técnico e de marketing, oferecendo a oportunidade de estabelecer contactos com outros parceiros durante um delicioso almoço, bem como ouvir os seus comentários sobre os nossos programas de parceria. Esta é a sua oportunidade de fazer ouvir a sua voz, o que nos ajudará a planear futuros esforços para o apoiar melhor. </w:t>
+      </w:r>
+    </w:p>
+    <w:p/>
+    <w:p>
+      <w:r>
+        <w:t xml:space="preserve">Por favor, confirme a sua presença enviando o formulário de inscrição para </w:t>
       </w:r>
       <w:r>
         <w:rPr>
@@ -562,7 +562,7 @@
         <w:t>[DATE]</w:t>
       </w:r>
       <w:r>
-        <w:t xml:space="preserve">. Please note that attendance is confirmed on a first come, first served basis. We look forward to seeing you there!</w:t>
+        <w:t xml:space="preserve">. A participação é confirmada por ordem de chegada. Esperamos ver-vos lá!</w:t>
         <w:br w:type="textWrapping"/>
       </w:r>
     </w:p>
@@ -621,7 +621,7 @@
               <w:jc w:val="center"/>
             </w:pPr>
             <w:r>
-              <w:t xml:space="preserve">Send my details</w:t>
+              <w:t xml:space="preserve">Enviar os meus dados</w:t>
             </w:r>
           </w:p>
         </w:tc>
@@ -630,7 +630,7 @@
     <w:p/>
     <w:p>
       <w:r>
-        <w:t xml:space="preserve">If you have any questions, please contact us via </w:t>
+        <w:t xml:space="preserve">Se tiver alguma dúvida, contacte-nos através de </w:t>
       </w:r>
       <w:hyperlink r:id="rId8">
         <w:r>
@@ -642,7 +642,7 @@
         </w:r>
       </w:hyperlink>
       <w:r>
-        <w:t xml:space="preserve"> or </w:t>
+        <w:t xml:space="preserve"> ou </w:t>
       </w:r>
       <w:hyperlink r:id="rId9">
         <w:r>
@@ -654,7 +654,7 @@
         </w:r>
       </w:hyperlink>
       <w:r>
-        <w:t xml:space="preserve">. / If you have any questions, please contact your country manager, [NAME], at [EMAIL ADDRESS] or [WHATSAPP NO] (WhatsApp). </w:t>
+        <w:t xml:space="preserve">. / Se tiver dúvidas, contacte o seu gestor nacional, [NAME], em [EMAIL ADDRESS] ou [WHATSAPP NO] (WhatsApp). </w:t>
       </w:r>
     </w:p>
     <w:bookmarkStart w:colFirst="0" w:colLast="0" w:name="ssnxy3vad9fw" w:id="1"/>
@@ -668,17 +668,17 @@
         <w:pStyle w:val="P68B1DB1-Normal2"/>
       </w:pPr>
       <w:r>
-        <w:t>Portuguese</w:t>
-      </w:r>
-    </w:p>
-    <w:p>
-      <w:pPr>
-        <w:rPr>
-          <w:b w:val="1"/>
-        </w:rPr>
-      </w:pPr>
-      <w:r>
-        <w:t xml:space="preserve">Back to</w:t>
+        <w:t>Português</w:t>
+      </w:r>
+    </w:p>
+    <w:p>
+      <w:pPr>
+        <w:rPr>
+          <w:b w:val="1"/>
+        </w:rPr>
+      </w:pPr>
+      <w:r>
+        <w:t xml:space="preserve">Voltar a</w:t>
       </w:r>
       <w:r>
         <w:rPr>
@@ -710,10 +710,10 @@
         <w:rPr>
           <w:b w:val="1"/>
         </w:rPr>
-        <w:t xml:space="preserve">Subject line</w:t>
-      </w:r>
-      <w:r>
-        <w:t xml:space="preserve">: Conheça a nossa equipe em [CITY] | [DATE]</w:t>
+        <w:t xml:space="preserve">Linha de assunto</w:t>
+      </w:r>
+      <w:r>
+        <w:t xml:space="preserve">: Conheça a nossa equipa em [CITY] | [DATE]</w:t>
       </w:r>
     </w:p>
     <w:p/>
@@ -747,7 +747,7 @@
     <w:p/>
     <w:p>
       <w:r>
-        <w:t xml:space="preserve">Prazado(a) [PARTNER NAME], </w:t>
+        <w:t xml:space="preserve">Prazado(a) [NOME DO SÓCIO], </w:t>
       </w:r>
     </w:p>
     <w:p/>
@@ -995,7 +995,7 @@
         <w:t>[DATE]</w:t>
       </w:r>
       <w:r>
-        <w:t xml:space="preserve">. Observe que a participação será confirmada por ordem de chegada. Contamos com a sua presença! </w:t>
+        <w:t xml:space="preserve">. Observar que a participação será confirmada por ordem de chegada. Contamos com a sua presença! </w:t>
         <w:br w:type="textWrapping"/>
         <w:br w:type="textWrapping"/>
       </w:r>
@@ -1042,7 +1042,7 @@
               <w:jc w:val="center"/>
             </w:pPr>
             <w:r>
-              <w:t xml:space="preserve">Enviar meus dados</w:t>
+              <w:t xml:space="preserve">Enviar os meus dados</w:t>
             </w:r>
           </w:p>
         </w:tc>
@@ -1052,7 +1052,7 @@
     <w:p/>
     <w:p>
       <w:r>
-        <w:t xml:space="preserve">Em caso de dúvida, entre em contato conosco através do </w:t>
+        <w:t xml:space="preserve">Em caso de dúvida, entre em contacto conosco através do </w:t>
       </w:r>
       <w:hyperlink r:id="rId10">
         <w:r>
@@ -1108,17 +1108,17 @@
         <w:pStyle w:val="P68B1DB1-Normal2"/>
       </w:pPr>
       <w:r>
-        <w:t>French</w:t>
-      </w:r>
-    </w:p>
-    <w:p>
-      <w:pPr>
-        <w:rPr>
-          <w:b w:val="1"/>
-        </w:rPr>
-      </w:pPr>
-      <w:r>
-        <w:t xml:space="preserve">Back to</w:t>
+        <w:t>francês</w:t>
+      </w:r>
+    </w:p>
+    <w:p>
+      <w:pPr>
+        <w:rPr>
+          <w:b w:val="1"/>
+        </w:rPr>
+      </w:pPr>
+      <w:r>
+        <w:t xml:space="preserve">Voltar a</w:t>
       </w:r>
       <w:r>
         <w:rPr>
@@ -1149,7 +1149,7 @@
         <w:rPr>
           <w:b w:val="1"/>
         </w:rPr>
-        <w:t xml:space="preserve">Subject line</w:t>
+        <w:t xml:space="preserve">Linha de assunto</w:t>
       </w:r>
       <w:r>
         <w:t xml:space="preserve">: Rencontrez notre équipe a [CITY] | [DATE]</w:t>
@@ -1167,19 +1167,19 @@
         <w:pStyle w:val="P68B1DB1-Normal3"/>
       </w:pPr>
       <w:r>
-        <w:t xml:space="preserve">Vous êtes invité à notre séminaire Deriv</w:t>
-      </w:r>
-    </w:p>
-    <w:p/>
-    <w:p>
-      <w:r>
-        <w:t xml:space="preserve">Cher [PARTNER NAME], </w:t>
-      </w:r>
-    </w:p>
-    <w:p/>
-    <w:p>
-      <w:r>
-        <w:t xml:space="preserve">Nous sommes ravis de vous annoncer que l'équipe Deriv Affiliate sera à [VILLE] en [MOIS] pour vous rencontrer, nos précieux partenaires !</w:t>
+        <w:t xml:space="preserve">Está convidado para o nosso seminário Deriv</w:t>
+      </w:r>
+    </w:p>
+    <w:p/>
+    <w:p>
+      <w:r>
+        <w:t xml:space="preserve">Cher [NOME DO PARCEIRO], </w:t>
+      </w:r>
+    </w:p>
+    <w:p/>
+    <w:p>
+      <w:r>
+        <w:t xml:space="preserve">Temos o prazer de anunciar que a equipa Deriv Affiliate estará em [VILLE] em [MOIS] para nos encontrarmos com os nossos preciosos parceiros!</w:t>
       </w:r>
     </w:p>
     <w:p/>
@@ -1295,7 +1295,7 @@
             <w:r>
               <w:t>[LOCATION]</w:t>
               <w:br w:type="textWrapping"/>
-              <w:t xml:space="preserve">Votre responsable national vous informera de l'emplacement exact d'ici [DATE]</w:t>
+              <w:t xml:space="preserve">O seu responsável nacional informá-lo-á do local exato d'ici [DATE]</w:t>
             </w:r>
           </w:p>
         </w:tc>
@@ -1396,13 +1396,13 @@
     <w:p/>
     <w:p>
       <w:r>
-        <w:t xml:space="preserve">Au cours de ce séminaire d'une journée, nous fournirons un soutien technique et marketing, offrant la possibilité de réseauter avec d'autres partenaires autour d'un délicieux déjeuner et d'écouter vos commentaires sur nos programmes de partenariat. C'est votre chance de faire entendre votre voix, ce qui nous aidera à planifier les efforts futurs pour mieux vous soutenir.</w:t>
-      </w:r>
-    </w:p>
-    <w:p/>
-    <w:p>
-      <w:r>
-        <w:t xml:space="preserve">Veuillez confirmer votre présence en soumettant le formulaire d'inscription avant le [DATE]. Veuillez noter que la participation est confirmée selon le principe du premier arrivé, premier servi. Nous avons hâte de vous voir là-bas!</w:t>
+        <w:t xml:space="preserve">No decurso deste seminário de um dia, prestamos um apoio técnico e de marketing, oferecendo a possibilidade de reencontrar outros parceiros durante um delicioso jantar e de ouvir os vossos comentários sobre os nossos programas de parceria. Esta é a sua oportunidade de fazer ouvir a sua voz, o que nos ajudará a planear os esforços futuros para melhor o apoiar.</w:t>
+      </w:r>
+    </w:p>
+    <w:p/>
+    <w:p>
+      <w:r>
+        <w:t xml:space="preserve">Confirme a sua presença enviando o formulário de inscrição antes de [DATE]. Note-se que a participação é confirmada de acordo com o princípio do primeiro a chegar, primeiro a servir. Estamos ansiosos por vos ver na rua!</w:t>
         <w:br w:type="textWrapping"/>
         <w:br w:type="textWrapping"/>
       </w:r>
@@ -1449,7 +1449,7 @@
               <w:jc w:val="center"/>
             </w:pPr>
             <w:r>
-              <w:t xml:space="preserve">Send my details</w:t>
+              <w:t xml:space="preserve">Enviar os meus dados</w:t>
             </w:r>
           </w:p>
         </w:tc>
@@ -1459,7 +1459,7 @@
     <w:p/>
     <w:p>
       <w:r>
-        <w:t xml:space="preserve">Si vous avez des questions, veuillez nous contacter via le chat en direct ou WhatsApp sur notre site Web. / Si vous avez des questions, veuillez contacter votre gestionnaire de compte [NOM] sur [ADRESSE EMAIL] ou [WHATSAPP NO] (WhatsApp).(</w:t>
+        <w:t xml:space="preserve">Se tiver dúvidas, contacte-nos através do chat direto ou do WhatsApp no nosso site Web. / Se tiver dúvidas, contacte o seu gestor de conta [NOM] através de [ADRESSE EMAIL] ou [WHATSAPP NO] (WhatsApp).(</w:t>
       </w:r>
       <w:hyperlink r:id="rId12">
         <w:r>
@@ -1471,7 +1471,7 @@
         </w:r>
       </w:hyperlink>
       <w:r>
-        <w:t xml:space="preserve"> or </w:t>
+        <w:t xml:space="preserve"> ou </w:t>
       </w:r>
       <w:hyperlink r:id="rId13">
         <w:r>
@@ -1497,17 +1497,17 @@
         <w:pStyle w:val="P68B1DB1-Normal1"/>
       </w:pPr>
       <w:r>
-        <w:t xml:space="preserve">Équipe d'affiliation Deriv</w:t>
-      </w:r>
-    </w:p>
-    <w:p>
-      <w:pPr>
-        <w:rPr>
-          <w:b w:val="1"/>
-        </w:rPr>
-      </w:pPr>
-      <w:r>
-        <w:t>Deriv</w:t>
+        <w:t xml:space="preserve">Equipa de filiação Deriv</w:t>
+      </w:r>
+    </w:p>
+    <w:p>
+      <w:pPr>
+        <w:rPr>
+          <w:b w:val="1"/>
+        </w:rPr>
+      </w:pPr>
+      <w:r>
+        <w:t>Derivar</w:t>
       </w:r>
     </w:p>
     <w:bookmarkStart w:colFirst="0" w:colLast="0" w:name="mtlgaes6xe65" w:id="3"/>
@@ -1521,7 +1521,7 @@
         <w:pStyle w:val="P68B1DB1-Normal2"/>
       </w:pPr>
       <w:r>
-        <w:t>Thai</w:t>
+        <w:t>Tailandês</w:t>
       </w:r>
     </w:p>
     <w:p>
@@ -1531,7 +1531,7 @@
         </w:rPr>
       </w:pPr>
       <w:r>
-        <w:t xml:space="preserve">Back to</w:t>
+        <w:t xml:space="preserve">Voltar a</w:t>
       </w:r>
       <w:r>
         <w:rPr>
@@ -1562,7 +1562,7 @@
         <w:rPr>
           <w:b w:val="1"/>
         </w:rPr>
-        <w:t xml:space="preserve">Subject line</w:t>
+        <w:t xml:space="preserve">Linha de assunto</w:t>
       </w:r>
       <w:r>
         <w:rPr>
@@ -1596,7 +1596,7 @@
         <w:pStyle w:val="P68B1DB1-Normal4"/>
       </w:pPr>
       <w:r>
-        <w:t xml:space="preserve">Deriv Partner Seminar ของเรา</w:t>
+        <w:t xml:space="preserve">Seminário de parceiros Deriv ของเรา</w:t>
       </w:r>
     </w:p>
     <w:p/>
@@ -1605,7 +1605,7 @@
         <w:pStyle w:val="P68B1DB1-Normal5"/>
       </w:pPr>
       <w:r>
-        <w:t xml:space="preserve">เรียน [PARTNER NAME] </w:t>
+        <w:t xml:space="preserve">เรียน [NOME DO PARCEIRO] </w:t>
       </w:r>
     </w:p>
     <w:p/>
@@ -1959,7 +1959,7 @@
         <w:rPr>
           <w:rFonts w:ascii="Arial Unicode MS" w:hAnsi="Arial Unicode MS" w:cs="Arial Unicode MS" w:eastAsia="Arial Unicode MS"/>
         </w:rPr>
-        <w:t xml:space="preserve"> บนเว็บไซต์ของเรา / หากคุณมีคำถามใดๆ โปรดติดต่อผู้จัดการประจำประเทศของคุณซึ่งได้แก่คุณ [NAME] ที่อีเมล์ [EMAIL ADDRESS] หรือ [WHATSAPP NO] (WhatsApp)</w:t>
+        <w:t xml:space="preserve"> บนเว็บไซต์ของเรา / หากคุณมีคำถามใดๆ โปรดติดต่อผู้จัดการประจำประเทศของคุณซึ่งได้แก่คุณ [NAME] ที่อีเมล์ [ENDEREÇO DE EMAIL] หรือ [WHATSAPP NO] (WhatsApp)</w:t>
       </w:r>
     </w:p>
     <w:p/>
@@ -1982,7 +1982,7 @@
         </w:rPr>
       </w:pPr>
       <w:r>
-        <w:t>Deriv</w:t>
+        <w:t>Derivar</w:t>
       </w:r>
     </w:p>
     <w:bookmarkStart w:colFirst="0" w:colLast="0" w:name="jli1zv8zi7qq" w:id="4"/>
@@ -1996,7 +1996,7 @@
         <w:pStyle w:val="P68B1DB1-Normal2"/>
       </w:pPr>
       <w:r>
-        <w:t>Vietnamese</w:t>
+        <w:t>vietnamita</w:t>
       </w:r>
     </w:p>
     <w:p>
@@ -2007,7 +2007,7 @@
         </w:rPr>
       </w:pPr>
       <w:r>
-        <w:t xml:space="preserve">Back to</w:t>
+        <w:t xml:space="preserve">Voltar a</w:t>
       </w:r>
       <w:r>
         <w:rPr>
@@ -2038,7 +2038,7 @@
         <w:rPr>
           <w:b w:val="1"/>
         </w:rPr>
-        <w:t xml:space="preserve">Subject line</w:t>
+        <w:t xml:space="preserve">Linha de assunto</w:t>
       </w:r>
       <w:r>
         <w:t xml:space="preserve">: Deriv rất mong được gặp bạn tại [CITY] | [DATE]</w:t>
@@ -2062,7 +2062,7 @@
     <w:p/>
     <w:p>
       <w:r>
-        <w:t xml:space="preserve">Xin chào [PARTNER NAME], </w:t>
+        <w:t xml:space="preserve">Xin chào [NOME DO PARCEIRO], </w:t>
       </w:r>
     </w:p>
     <w:p/>
@@ -2381,7 +2381,7 @@
         </w:r>
       </w:hyperlink>
       <w:r>
-        <w:t xml:space="preserve"> trên trang web. Nếu bạn có bất kỳ thắc mắc nào, vui lòng liên hệ với Giám đốc phụ trách quốc gia của bạn [NAME] qua [EMAIL ADDRESS] hoặc [WHATSAPP NO] (WhatsApp). </w:t>
+        <w:t xml:space="preserve"> trên trang web. Nếu bạn có bất kỳ thắc mắc nào, vui lòng liên hệ với Giám đốc phụ trách quốc gia của bạn [NAME] qua [ENDEREÇO DE EMAIL] hoặc [WHATSAPP NO] (WhatsApp). </w:t>
       </w:r>
     </w:p>
     <w:p/>
@@ -2399,7 +2399,7 @@
     </w:p>
     <w:p>
       <w:r>
-        <w:t>Deriv</w:t>
+        <w:t>Derivar</w:t>
       </w:r>
     </w:p>
     <w:bookmarkStart w:colFirst="0" w:colLast="0" w:name="926tgldu9cx7" w:id="5"/>
@@ -2413,7 +2413,7 @@
         <w:pStyle w:val="P68B1DB1-Normal2"/>
       </w:pPr>
       <w:r>
-        <w:t>Spanish</w:t>
+        <w:t>espanhol</w:t>
       </w:r>
     </w:p>
     <w:p>
@@ -2424,7 +2424,7 @@
         </w:rPr>
       </w:pPr>
       <w:r>
-        <w:t xml:space="preserve">Back to</w:t>
+        <w:t xml:space="preserve">Voltar a</w:t>
       </w:r>
       <w:r>
         <w:rPr>
@@ -2455,10 +2455,10 @@
         <w:rPr>
           <w:b w:val="1"/>
         </w:rPr>
-        <w:t xml:space="preserve">Subject line</w:t>
-      </w:r>
-      <w:r>
-        <w:t xml:space="preserve">: Conoce a nuestro equipo en [CITY] | [DATE]</w:t>
+        <w:t xml:space="preserve">Linha de assunto</w:t>
+      </w:r>
+      <w:r>
+        <w:t xml:space="preserve">: Conheça a nossa equipa em [CITY] | [DATE]</w:t>
       </w:r>
     </w:p>
     <w:p/>
@@ -2473,7 +2473,7 @@
         <w:pStyle w:val="P68B1DB1-Normal3"/>
       </w:pPr>
       <w:r>
-        <w:t xml:space="preserve">Te invitamos a nuestro seminario Deriv para socios</w:t>
+        <w:t xml:space="preserve">Convidamo-lo para o nosso seminário Deriv para sócios</w:t>
       </w:r>
     </w:p>
     <w:p>
@@ -2488,13 +2488,13 @@
     <w:p/>
     <w:p>
       <w:r>
-        <w:t xml:space="preserve">Estimado [PARTNER NAME], </w:t>
-      </w:r>
-    </w:p>
-    <w:p/>
-    <w:p>
-      <w:r>
-        <w:t xml:space="preserve">Nos complace informarte que el equipo de Afiliados de Deriv estará en [CITY] en [MONTH] para reunirse con ustedes, ¡nuestros valiosos socios!</w:t>
+        <w:t xml:space="preserve">Estimado [NOME DO PARCEIRO], </w:t>
+      </w:r>
+    </w:p>
+    <w:p/>
+    <w:p>
+      <w:r>
+        <w:t xml:space="preserve">Temos o prazer de informar que a equipa de Afiliados de Deriv estará em [CITY] em [MONTH] para se reunir com vocês, ¡nuestros valiosos socios!</w:t>
       </w:r>
     </w:p>
     <w:p/>
@@ -2610,7 +2610,7 @@
             <w:r>
               <w:t>[LOCATION]</w:t>
               <w:br w:type="textWrapping"/>
-              <w:t xml:space="preserve">Tu gerente de cuenta te informará de la ubicación exacta el [DATE]</w:t>
+              <w:t xml:space="preserve">O seu gestor de conta informá-lo-á do local exato em [DATE]</w:t>
             </w:r>
           </w:p>
         </w:tc>
@@ -2714,7 +2714,7 @@
         <w:jc w:val="both"/>
       </w:pPr>
       <w:r>
-        <w:t xml:space="preserve">En este seminario de un día te brindaremos apoyo técnico y de marketing, ofreceremos la oportunidad de establecer contactos con otros socios durante un delicioso almuerzo y escucharemos tus comentarios sobre nuestros programas de asociación. Esta es tu oportunidad de hacer oír tu voz, que nos ayudará a planificar futuros esfuerzos para apoyarte mejor. </w:t>
+        <w:t xml:space="preserve">Neste seminário de um dia, daremos apoio técnico e de marketing, ofereceremos a oportunidade de estabelecer contactos com outros sócios durante um delicioso almoço e ouviremos os seus comentários sobre os nossos programas de associação. Esta é a tua oportunidade de ouvires a tua voz, que nos ajudará a planear futuros esforços para te ajudar melhor. </w:t>
       </w:r>
     </w:p>
     <w:p>
@@ -2727,7 +2727,7 @@
         <w:jc w:val="both"/>
       </w:pPr>
       <w:r>
-        <w:t xml:space="preserve">Por favor, confirma tu asistencia enviando el formulario de inscripción antes del </w:t>
+        <w:t xml:space="preserve">Por favor, confirme a sua participação enviando o formulário de inscrição antes de </w:t>
       </w:r>
       <w:r>
         <w:rPr>
@@ -2736,7 +2736,7 @@
         <w:t>[DATE]</w:t>
       </w:r>
       <w:r>
-        <w:t xml:space="preserve">. Ten en cuenta que la asistencia se confirmará por orden de llegada. Esperamos verte allí.</w:t>
+        <w:t xml:space="preserve">. A assistência será confirmada por ordem de chegada. Esperamos verte allí.</w:t>
       </w:r>
     </w:p>
     <w:p/>
@@ -2782,7 +2782,7 @@
               <w:jc w:val="center"/>
             </w:pPr>
             <w:r>
-              <w:t xml:space="preserve">Enviar mis datos</w:t>
+              <w:t xml:space="preserve">Enviar os meus dados</w:t>
             </w:r>
           </w:p>
         </w:tc>
@@ -2795,7 +2795,7 @@
         <w:jc w:val="both"/>
       </w:pPr>
       <w:r>
-        <w:t xml:space="preserve">Si tienes alguna pregunta, contáctanos a través del </w:t>
+        <w:t xml:space="preserve">Se tiver alguma dúvida, contacte-nos através do </w:t>
       </w:r>
       <w:hyperlink r:id="rId18">
         <w:r>
@@ -2807,7 +2807,7 @@
         </w:r>
       </w:hyperlink>
       <w:r>
-        <w:t xml:space="preserve"> o </w:t>
+        <w:t xml:space="preserve"> ou </w:t>
       </w:r>
       <w:hyperlink r:id="rId19">
         <w:r>
@@ -2819,7 +2819,7 @@
         </w:r>
       </w:hyperlink>
       <w:r>
-        <w:t xml:space="preserve"> en nuestro sitio web. / Si tienes alguna pregunta, contacta con el gerente de cuenta de tu país [NAME] en [EMAIL ADDRESS] o [WHATSAPP NO] (WhatsApp). </w:t>
+        <w:t xml:space="preserve"> no nosso sítio web. / Se tiver alguma dúvida, contacte o gestor de conta do seu país [NAME] em [EMAIL ADDRESS] ou [WHATSAPP NO] (WhatsApp). </w:t>
       </w:r>
     </w:p>
     <w:p>
@@ -2836,12 +2836,12 @@
         <w:pStyle w:val="P68B1DB1-Normal1"/>
       </w:pPr>
       <w:r>
-        <w:t xml:space="preserve">Equipo de Afiliados de Deriv</w:t>
-      </w:r>
-    </w:p>
-    <w:p>
-      <w:r>
-        <w:t>Deriv</w:t>
+        <w:t xml:space="preserve">Equipa de Afiliados de Deriv</w:t>
+      </w:r>
+    </w:p>
+    <w:p>
+      <w:r>
+        <w:t>Derivar</w:t>
       </w:r>
     </w:p>
     <w:sectPr>

</xml_diff>